<commit_message>
Solution 2.1.1 and 2.1.2
</commit_message>
<xml_diff>
--- a/Tarea 1/doc/Soluciones.docx
+++ b/Tarea 1/doc/Soluciones.docx
@@ -15,35 +15,7 @@
           <w:b/>
           <w:bCs/>
         </w:rPr>
-        <w:t>Soluci</w:t>
-      </w:r>
-      <w:r>
-        <w:rPr>
-          <w:b/>
-          <w:bCs/>
-        </w:rPr>
-        <w:t>o</w:t>
-      </w:r>
-      <w:r>
-        <w:rPr>
-          <w:b/>
-          <w:bCs/>
-        </w:rPr>
-        <w:t>n</w:t>
-      </w:r>
-      <w:r>
-        <w:rPr>
-          <w:b/>
-          <w:bCs/>
-        </w:rPr>
-        <w:t>es</w:t>
-      </w:r>
-      <w:r>
-        <w:rPr>
-          <w:b/>
-          <w:bCs/>
-        </w:rPr>
-        <w:t>:</w:t>
+        <w:t>Soluciones:</w:t>
       </w:r>
     </w:p>
     <w:p>
@@ -1106,18 +1078,7 @@
               <w:sz w:val="22"/>
               <w:szCs w:val="20"/>
             </w:rPr>
-            <m:t>=</m:t>
-          </m:r>
-          <m:r>
-            <m:rPr>
-              <m:sty m:val="bi"/>
-            </m:rPr>
-            <w:rPr>
-              <w:rFonts w:ascii="Cambria Math" w:hAnsi="Cambria Math"/>
-              <w:sz w:val="22"/>
-              <w:szCs w:val="20"/>
-            </w:rPr>
-            <m:t>2.2669</m:t>
+            <m:t>=2.2669</m:t>
           </m:r>
         </m:oMath>
       </m:oMathPara>
@@ -1668,40 +1629,7 @@
                               <w:sz w:val="22"/>
                               <w:szCs w:val="20"/>
                             </w:rPr>
-                            <m:t>4</m:t>
-                          </m:r>
-                          <m:r>
-                            <m:rPr>
-                              <m:sty m:val="bi"/>
-                            </m:rPr>
-                            <w:rPr>
-                              <w:rFonts w:ascii="Cambria Math" w:hAnsi="Cambria Math"/>
-                              <w:sz w:val="22"/>
-                              <w:szCs w:val="20"/>
-                            </w:rPr>
-                            <m:t>-2.</m:t>
-                          </m:r>
-                          <m:r>
-                            <m:rPr>
-                              <m:sty m:val="bi"/>
-                            </m:rPr>
-                            <w:rPr>
-                              <w:rFonts w:ascii="Cambria Math" w:hAnsi="Cambria Math"/>
-                              <w:sz w:val="22"/>
-                              <w:szCs w:val="20"/>
-                            </w:rPr>
-                            <m:t>3</m:t>
-                          </m:r>
-                          <m:r>
-                            <m:rPr>
-                              <m:sty m:val="bi"/>
-                            </m:rPr>
-                            <w:rPr>
-                              <w:rFonts w:ascii="Cambria Math" w:hAnsi="Cambria Math"/>
-                              <w:sz w:val="22"/>
-                              <w:szCs w:val="20"/>
-                            </w:rPr>
-                            <m:t>3</m:t>
+                            <m:t>4-2.33</m:t>
                           </m:r>
                         </m:e>
                       </m:d>
@@ -1768,40 +1696,7 @@
                               <w:sz w:val="22"/>
                               <w:szCs w:val="20"/>
                             </w:rPr>
-                            <m:t>3</m:t>
-                          </m:r>
-                          <m:r>
-                            <m:rPr>
-                              <m:sty m:val="bi"/>
-                            </m:rPr>
-                            <w:rPr>
-                              <w:rFonts w:ascii="Cambria Math" w:hAnsi="Cambria Math"/>
-                              <w:sz w:val="22"/>
-                              <w:szCs w:val="20"/>
-                            </w:rPr>
-                            <m:t>-2.</m:t>
-                          </m:r>
-                          <m:r>
-                            <m:rPr>
-                              <m:sty m:val="bi"/>
-                            </m:rPr>
-                            <w:rPr>
-                              <w:rFonts w:ascii="Cambria Math" w:hAnsi="Cambria Math"/>
-                              <w:sz w:val="22"/>
-                              <w:szCs w:val="20"/>
-                            </w:rPr>
-                            <m:t>3</m:t>
-                          </m:r>
-                          <m:r>
-                            <m:rPr>
-                              <m:sty m:val="bi"/>
-                            </m:rPr>
-                            <w:rPr>
-                              <w:rFonts w:ascii="Cambria Math" w:hAnsi="Cambria Math"/>
-                              <w:sz w:val="22"/>
-                              <w:szCs w:val="20"/>
-                            </w:rPr>
-                            <m:t>3</m:t>
+                            <m:t>3-2.33</m:t>
                           </m:r>
                         </m:e>
                       </m:d>
@@ -1868,40 +1763,7 @@
                               <w:sz w:val="22"/>
                               <w:szCs w:val="20"/>
                             </w:rPr>
-                            <m:t>4</m:t>
-                          </m:r>
-                          <m:r>
-                            <m:rPr>
-                              <m:sty m:val="bi"/>
-                            </m:rPr>
-                            <w:rPr>
-                              <w:rFonts w:ascii="Cambria Math" w:hAnsi="Cambria Math"/>
-                              <w:sz w:val="22"/>
-                              <w:szCs w:val="20"/>
-                            </w:rPr>
-                            <m:t>-2.</m:t>
-                          </m:r>
-                          <m:r>
-                            <m:rPr>
-                              <m:sty m:val="bi"/>
-                            </m:rPr>
-                            <w:rPr>
-                              <w:rFonts w:ascii="Cambria Math" w:hAnsi="Cambria Math"/>
-                              <w:sz w:val="22"/>
-                              <w:szCs w:val="20"/>
-                            </w:rPr>
-                            <m:t>3</m:t>
-                          </m:r>
-                          <m:r>
-                            <m:rPr>
-                              <m:sty m:val="bi"/>
-                            </m:rPr>
-                            <w:rPr>
-                              <w:rFonts w:ascii="Cambria Math" w:hAnsi="Cambria Math"/>
-                              <w:sz w:val="22"/>
-                              <w:szCs w:val="20"/>
-                            </w:rPr>
-                            <m:t>3</m:t>
+                            <m:t>4-2.33</m:t>
                           </m:r>
                         </m:e>
                       </m:d>
@@ -1968,40 +1830,7 @@
                               <w:sz w:val="22"/>
                               <w:szCs w:val="20"/>
                             </w:rPr>
-                            <m:t>1</m:t>
-                          </m:r>
-                          <m:r>
-                            <m:rPr>
-                              <m:sty m:val="bi"/>
-                            </m:rPr>
-                            <w:rPr>
-                              <w:rFonts w:ascii="Cambria Math" w:hAnsi="Cambria Math"/>
-                              <w:sz w:val="22"/>
-                              <w:szCs w:val="20"/>
-                            </w:rPr>
-                            <m:t>-2.</m:t>
-                          </m:r>
-                          <m:r>
-                            <m:rPr>
-                              <m:sty m:val="bi"/>
-                            </m:rPr>
-                            <w:rPr>
-                              <w:rFonts w:ascii="Cambria Math" w:hAnsi="Cambria Math"/>
-                              <w:sz w:val="22"/>
-                              <w:szCs w:val="20"/>
-                            </w:rPr>
-                            <m:t>3</m:t>
-                          </m:r>
-                          <m:r>
-                            <m:rPr>
-                              <m:sty m:val="bi"/>
-                            </m:rPr>
-                            <w:rPr>
-                              <w:rFonts w:ascii="Cambria Math" w:hAnsi="Cambria Math"/>
-                              <w:sz w:val="22"/>
-                              <w:szCs w:val="20"/>
-                            </w:rPr>
-                            <m:t>3</m:t>
+                            <m:t>1-2.33</m:t>
                           </m:r>
                         </m:e>
                       </m:d>
@@ -2068,40 +1897,7 @@
                               <w:sz w:val="22"/>
                               <w:szCs w:val="20"/>
                             </w:rPr>
-                            <m:t>2</m:t>
-                          </m:r>
-                          <m:r>
-                            <m:rPr>
-                              <m:sty m:val="bi"/>
-                            </m:rPr>
-                            <w:rPr>
-                              <w:rFonts w:ascii="Cambria Math" w:hAnsi="Cambria Math"/>
-                              <w:sz w:val="22"/>
-                              <w:szCs w:val="20"/>
-                            </w:rPr>
-                            <m:t>-2.</m:t>
-                          </m:r>
-                          <m:r>
-                            <m:rPr>
-                              <m:sty m:val="bi"/>
-                            </m:rPr>
-                            <w:rPr>
-                              <w:rFonts w:ascii="Cambria Math" w:hAnsi="Cambria Math"/>
-                              <w:sz w:val="22"/>
-                              <w:szCs w:val="20"/>
-                            </w:rPr>
-                            <m:t>3</m:t>
-                          </m:r>
-                          <m:r>
-                            <m:rPr>
-                              <m:sty m:val="bi"/>
-                            </m:rPr>
-                            <w:rPr>
-                              <w:rFonts w:ascii="Cambria Math" w:hAnsi="Cambria Math"/>
-                              <w:sz w:val="22"/>
-                              <w:szCs w:val="20"/>
-                            </w:rPr>
-                            <m:t>3</m:t>
+                            <m:t>2-2.33</m:t>
                           </m:r>
                         </m:e>
                       </m:d>
@@ -2168,29 +1964,7 @@
                               <w:sz w:val="22"/>
                               <w:szCs w:val="20"/>
                             </w:rPr>
-                            <m:t>0</m:t>
-                          </m:r>
-                          <m:r>
-                            <m:rPr>
-                              <m:sty m:val="bi"/>
-                            </m:rPr>
-                            <w:rPr>
-                              <w:rFonts w:ascii="Cambria Math" w:hAnsi="Cambria Math"/>
-                              <w:sz w:val="22"/>
-                              <w:szCs w:val="20"/>
-                            </w:rPr>
-                            <m:t>-2.</m:t>
-                          </m:r>
-                          <m:r>
-                            <m:rPr>
-                              <m:sty m:val="bi"/>
-                            </m:rPr>
-                            <w:rPr>
-                              <w:rFonts w:ascii="Cambria Math" w:hAnsi="Cambria Math"/>
-                              <w:sz w:val="22"/>
-                              <w:szCs w:val="20"/>
-                            </w:rPr>
-                            <m:t>33</m:t>
+                            <m:t>0-2.33</m:t>
                           </m:r>
                         </m:e>
                       </m:d>
@@ -2304,18 +2078,7 @@
               <w:sz w:val="22"/>
               <w:szCs w:val="20"/>
             </w:rPr>
-            <m:t>=</m:t>
-          </m:r>
-          <m:r>
-            <m:rPr>
-              <m:sty m:val="bi"/>
-            </m:rPr>
-            <w:rPr>
-              <w:rFonts w:ascii="Cambria Math" w:hAnsi="Cambria Math"/>
-              <w:sz w:val="22"/>
-              <w:szCs w:val="20"/>
-            </w:rPr>
-            <m:t>1.49</m:t>
+            <m:t>=1.49</m:t>
           </m:r>
         </m:oMath>
       </m:oMathPara>
@@ -2709,18 +2472,7 @@
                           <w:sz w:val="20"/>
                           <w:szCs w:val="18"/>
                         </w:rPr>
-                        <m:t>1-</m:t>
-                      </m:r>
-                      <m:r>
-                        <m:rPr>
-                          <m:sty m:val="bi"/>
-                        </m:rPr>
-                        <w:rPr>
-                          <w:rFonts w:ascii="Cambria Math" w:hAnsi="Cambria Math"/>
-                          <w:sz w:val="20"/>
-                          <w:szCs w:val="18"/>
-                        </w:rPr>
-                        <m:t>2.83</m:t>
+                        <m:t>1-2.83</m:t>
                       </m:r>
                     </m:e>
                   </m:d>
@@ -2747,18 +2499,7 @@
                           <w:sz w:val="20"/>
                           <w:szCs w:val="18"/>
                         </w:rPr>
-                        <m:t>4-</m:t>
-                      </m:r>
-                      <m:r>
-                        <m:rPr>
-                          <m:sty m:val="bi"/>
-                        </m:rPr>
-                        <w:rPr>
-                          <w:rFonts w:ascii="Cambria Math" w:hAnsi="Cambria Math"/>
-                          <w:sz w:val="20"/>
-                          <w:szCs w:val="18"/>
-                        </w:rPr>
-                        <m:t>2.33</m:t>
+                        <m:t>4-2.33</m:t>
                       </m:r>
                     </m:e>
                   </m:d>
@@ -2796,18 +2537,7 @@
                           <w:sz w:val="20"/>
                           <w:szCs w:val="18"/>
                         </w:rPr>
-                        <m:t>1-</m:t>
-                      </m:r>
-                      <m:r>
-                        <m:rPr>
-                          <m:sty m:val="bi"/>
-                        </m:rPr>
-                        <w:rPr>
-                          <w:rFonts w:ascii="Cambria Math" w:hAnsi="Cambria Math"/>
-                          <w:sz w:val="20"/>
-                          <w:szCs w:val="18"/>
-                        </w:rPr>
-                        <m:t>2.83</m:t>
+                        <m:t>1-2.83</m:t>
                       </m:r>
                     </m:e>
                   </m:d>
@@ -2834,18 +2564,7 @@
                           <w:sz w:val="20"/>
                           <w:szCs w:val="18"/>
                         </w:rPr>
-                        <m:t>3-</m:t>
-                      </m:r>
-                      <m:r>
-                        <m:rPr>
-                          <m:sty m:val="bi"/>
-                        </m:rPr>
-                        <w:rPr>
-                          <w:rFonts w:ascii="Cambria Math" w:hAnsi="Cambria Math"/>
-                          <w:sz w:val="20"/>
-                          <w:szCs w:val="18"/>
-                        </w:rPr>
-                        <m:t>2.33</m:t>
+                        <m:t>3-2.33</m:t>
                       </m:r>
                     </m:e>
                   </m:d>
@@ -2885,18 +2604,7 @@
                           <w:sz w:val="20"/>
                           <w:szCs w:val="18"/>
                         </w:rPr>
-                        <m:t>0-</m:t>
-                      </m:r>
-                      <m:r>
-                        <m:rPr>
-                          <m:sty m:val="bi"/>
-                        </m:rPr>
-                        <w:rPr>
-                          <w:rFonts w:ascii="Cambria Math" w:hAnsi="Cambria Math"/>
-                          <w:sz w:val="20"/>
-                          <w:szCs w:val="18"/>
-                        </w:rPr>
-                        <m:t>2.83</m:t>
+                        <m:t>0-2.83</m:t>
                       </m:r>
                     </m:e>
                   </m:d>
@@ -2923,18 +2631,7 @@
                           <w:sz w:val="20"/>
                           <w:szCs w:val="18"/>
                         </w:rPr>
-                        <m:t>4-</m:t>
-                      </m:r>
-                      <m:r>
-                        <m:rPr>
-                          <m:sty m:val="bi"/>
-                        </m:rPr>
-                        <w:rPr>
-                          <w:rFonts w:ascii="Cambria Math" w:hAnsi="Cambria Math"/>
-                          <w:sz w:val="20"/>
-                          <w:szCs w:val="18"/>
-                        </w:rPr>
-                        <m:t>2.33</m:t>
+                        <m:t>4-2.33</m:t>
                       </m:r>
                     </m:e>
                   </m:d>
@@ -2972,18 +2669,7 @@
                           <w:sz w:val="20"/>
                           <w:szCs w:val="18"/>
                         </w:rPr>
-                        <m:t>5-</m:t>
-                      </m:r>
-                      <m:r>
-                        <m:rPr>
-                          <m:sty m:val="bi"/>
-                        </m:rPr>
-                        <w:rPr>
-                          <w:rFonts w:ascii="Cambria Math" w:hAnsi="Cambria Math"/>
-                          <w:sz w:val="20"/>
-                          <w:szCs w:val="18"/>
-                        </w:rPr>
-                        <m:t>2.83</m:t>
+                        <m:t>5-2.83</m:t>
                       </m:r>
                     </m:e>
                   </m:d>
@@ -3010,18 +2696,7 @@
                           <w:sz w:val="20"/>
                           <w:szCs w:val="18"/>
                         </w:rPr>
-                        <m:t>1-</m:t>
-                      </m:r>
-                      <m:r>
-                        <m:rPr>
-                          <m:sty m:val="bi"/>
-                        </m:rPr>
-                        <w:rPr>
-                          <w:rFonts w:ascii="Cambria Math" w:hAnsi="Cambria Math"/>
-                          <w:sz w:val="20"/>
-                          <w:szCs w:val="18"/>
-                        </w:rPr>
-                        <m:t>2.33</m:t>
+                        <m:t>1-2.33</m:t>
                       </m:r>
                     </m:e>
                   </m:d>
@@ -3071,18 +2746,7 @@
                           <w:sz w:val="20"/>
                           <w:szCs w:val="18"/>
                         </w:rPr>
-                        <m:t>6-</m:t>
-                      </m:r>
-                      <m:r>
-                        <m:rPr>
-                          <m:sty m:val="bi"/>
-                        </m:rPr>
-                        <w:rPr>
-                          <w:rFonts w:ascii="Cambria Math" w:hAnsi="Cambria Math"/>
-                          <w:sz w:val="20"/>
-                          <w:szCs w:val="18"/>
-                        </w:rPr>
-                        <m:t>2.83</m:t>
+                        <m:t>6-2.83</m:t>
                       </m:r>
                     </m:e>
                   </m:d>
@@ -3109,18 +2773,7 @@
                           <w:sz w:val="20"/>
                           <w:szCs w:val="18"/>
                         </w:rPr>
-                        <m:t>2-</m:t>
-                      </m:r>
-                      <m:r>
-                        <m:rPr>
-                          <m:sty m:val="bi"/>
-                        </m:rPr>
-                        <w:rPr>
-                          <w:rFonts w:ascii="Cambria Math" w:hAnsi="Cambria Math"/>
-                          <w:sz w:val="20"/>
-                          <w:szCs w:val="18"/>
-                        </w:rPr>
-                        <m:t>2.33</m:t>
+                        <m:t>2-2.33</m:t>
                       </m:r>
                     </m:e>
                   </m:d>
@@ -3158,18 +2811,7 @@
                           <w:sz w:val="20"/>
                           <w:szCs w:val="18"/>
                         </w:rPr>
-                        <m:t>4-</m:t>
-                      </m:r>
-                      <m:r>
-                        <m:rPr>
-                          <m:sty m:val="bi"/>
-                        </m:rPr>
-                        <w:rPr>
-                          <w:rFonts w:ascii="Cambria Math" w:hAnsi="Cambria Math"/>
-                          <w:sz w:val="20"/>
-                          <w:szCs w:val="18"/>
-                        </w:rPr>
-                        <m:t>2.83</m:t>
+                        <m:t>4-2.83</m:t>
                       </m:r>
                     </m:e>
                   </m:d>
@@ -3196,18 +2838,7 @@
                           <w:sz w:val="20"/>
                           <w:szCs w:val="18"/>
                         </w:rPr>
-                        <m:t>0-</m:t>
-                      </m:r>
-                      <m:r>
-                        <m:rPr>
-                          <m:sty m:val="bi"/>
-                        </m:rPr>
-                        <w:rPr>
-                          <w:rFonts w:ascii="Cambria Math" w:hAnsi="Cambria Math"/>
-                          <w:sz w:val="20"/>
-                          <w:szCs w:val="18"/>
-                        </w:rPr>
-                        <m:t>2.33</m:t>
+                        <m:t>0-2.33</m:t>
                       </m:r>
                     </m:e>
                   </m:d>
@@ -3293,31 +2924,7 @@
               <w:sz w:val="20"/>
               <w:szCs w:val="18"/>
             </w:rPr>
-            <m:t>=</m:t>
-          </m:r>
-          <m:r>
-            <m:rPr>
-              <m:sty m:val="bi"/>
-            </m:rPr>
-            <w:rPr>
-              <w:rFonts w:ascii="Cambria Math" w:hAnsi="Cambria Math"/>
-              <w:noProof/>
-              <w:sz w:val="20"/>
-              <w:szCs w:val="18"/>
-            </w:rPr>
-            <m:t>-</m:t>
-          </m:r>
-          <m:r>
-            <m:rPr>
-              <m:sty m:val="bi"/>
-            </m:rPr>
-            <w:rPr>
-              <w:rFonts w:ascii="Cambria Math" w:hAnsi="Cambria Math"/>
-              <w:noProof/>
-              <w:sz w:val="20"/>
-              <w:szCs w:val="18"/>
-            </w:rPr>
-            <m:t>2.61</m:t>
+            <m:t>=-2.61</m:t>
           </m:r>
         </m:oMath>
       </m:oMathPara>
@@ -3530,17 +3137,7 @@
                       <w:rFonts w:ascii="Cambria Math" w:hAnsi="Cambria Math"/>
                       <w:noProof/>
                     </w:rPr>
-                    <m:t>13.3</m:t>
-                  </m:r>
-                  <m:r>
-                    <m:rPr>
-                      <m:sty m:val="bi"/>
-                    </m:rPr>
-                    <w:rPr>
-                      <w:rFonts w:ascii="Cambria Math" w:hAnsi="Cambria Math"/>
-                      <w:noProof/>
-                    </w:rPr>
-                    <m:t>3</m:t>
+                    <m:t>13.33</m:t>
                   </m:r>
                 </m:e>
               </m:rad>
@@ -3638,17 +3235,7 @@
               <w:rFonts w:ascii="Cambria Math" w:hAnsi="Cambria Math"/>
               <w:noProof/>
             </w:rPr>
-            <m:t>=-</m:t>
-          </m:r>
-          <m:r>
-            <m:rPr>
-              <m:sty m:val="bi"/>
-            </m:rPr>
-            <w:rPr>
-              <w:rFonts w:ascii="Cambria Math" w:hAnsi="Cambria Math"/>
-              <w:noProof/>
-            </w:rPr>
-            <m:t>0.772</m:t>
+            <m:t>=-0.772</m:t>
           </m:r>
         </m:oMath>
       </m:oMathPara>
@@ -3692,6 +3279,890 @@
         </w:rPr>
         <w:t xml:space="preserve">1.6) </w:t>
       </w:r>
+    </w:p>
+    <w:p>
+      <w:pPr>
+        <w:ind w:left="0" w:firstLine="0"/>
+        <w:rPr>
+          <w:b/>
+          <w:bCs/>
+          <w:noProof/>
+        </w:rPr>
+      </w:pPr>
+      <w:r>
+        <w:rPr>
+          <w:b/>
+          <w:bCs/>
+          <w:noProof/>
+        </w:rPr>
+        <w:lastRenderedPageBreak/>
+        <w:t>2.2.1)</w:t>
+      </w:r>
+      <w:r>
+        <w:rPr>
+          <w:b/>
+          <w:bCs/>
+          <w:noProof/>
+        </w:rPr>
+        <w:br/>
+      </w:r>
+    </w:p>
+    <w:p>
+      <w:pPr>
+        <w:ind w:left="0" w:firstLine="0"/>
+        <w:rPr>
+          <w:b/>
+          <w:bCs/>
+          <w:noProof/>
+        </w:rPr>
+      </w:pPr>
+      <w:r>
+        <w:rPr>
+          <w:b/>
+          <w:bCs/>
+          <w:noProof/>
+        </w:rPr>
+        <w:drawing>
+          <wp:inline distT="0" distB="0" distL="0" distR="0" wp14:anchorId="6084F4AB" wp14:editId="6DD3476B">
+            <wp:extent cx="5612130" cy="3598545"/>
+            <wp:effectExtent l="0" t="0" r="7620" b="1905"/>
+            <wp:docPr id="1" name="Imagen 1" descr="Gráfico, Gráfico de barras&#10;&#10;Descripción generada automáticamente"/>
+            <wp:cNvGraphicFramePr>
+              <a:graphicFrameLocks xmlns:a="http://schemas.openxmlformats.org/drawingml/2006/main" noChangeAspect="1"/>
+            </wp:cNvGraphicFramePr>
+            <a:graphic xmlns:a="http://schemas.openxmlformats.org/drawingml/2006/main">
+              <a:graphicData uri="http://schemas.openxmlformats.org/drawingml/2006/picture">
+                <pic:pic xmlns:pic="http://schemas.openxmlformats.org/drawingml/2006/picture">
+                  <pic:nvPicPr>
+                    <pic:cNvPr id="1" name="Imagen 1" descr="Gráfico, Gráfico de barras&#10;&#10;Descripción generada automáticamente"/>
+                    <pic:cNvPicPr>
+                      <a:picLocks noChangeAspect="1" noChangeArrowheads="1"/>
+                    </pic:cNvPicPr>
+                  </pic:nvPicPr>
+                  <pic:blipFill>
+                    <a:blip r:embed="rId5">
+                      <a:extLst>
+                        <a:ext uri="{28A0092B-C50C-407E-A947-70E740481C1C}">
+                          <a14:useLocalDpi xmlns:a14="http://schemas.microsoft.com/office/drawing/2010/main" val="0"/>
+                        </a:ext>
+                      </a:extLst>
+                    </a:blip>
+                    <a:srcRect/>
+                    <a:stretch>
+                      <a:fillRect/>
+                    </a:stretch>
+                  </pic:blipFill>
+                  <pic:spPr bwMode="auto">
+                    <a:xfrm>
+                      <a:off x="0" y="0"/>
+                      <a:ext cx="5612130" cy="3598545"/>
+                    </a:xfrm>
+                    <a:prstGeom prst="rect">
+                      <a:avLst/>
+                    </a:prstGeom>
+                    <a:noFill/>
+                    <a:ln>
+                      <a:noFill/>
+                    </a:ln>
+                  </pic:spPr>
+                </pic:pic>
+              </a:graphicData>
+            </a:graphic>
+          </wp:inline>
+        </w:drawing>
+      </w:r>
+    </w:p>
+    <w:p>
+      <w:pPr>
+        <w:ind w:left="0" w:firstLine="0"/>
+        <w:rPr>
+          <w:b/>
+          <w:bCs/>
+          <w:noProof/>
+        </w:rPr>
+      </w:pPr>
+      <w:r>
+        <w:rPr>
+          <w:b/>
+          <w:bCs/>
+          <w:noProof/>
+        </w:rPr>
+        <w:t>2.2.2)</w:t>
+      </w:r>
+      <w:r>
+        <w:rPr>
+          <w:rFonts w:asciiTheme="minorHAnsi" w:hAnsiTheme="minorHAnsi" w:cstheme="minorBidi"/>
+          <w:noProof/>
+          <w:sz w:val="22"/>
+        </w:rPr>
+        <w:t>Histograma de MSR</w:t>
+      </w:r>
+      <w:r>
+        <w:rPr>
+          <w:rFonts w:asciiTheme="minorHAnsi" w:hAnsiTheme="minorHAnsi" w:cstheme="minorBidi"/>
+          <w:noProof/>
+          <w:sz w:val="22"/>
+        </w:rPr>
+        <w:t>:</w:t>
+      </w:r>
+      <w:r>
+        <w:rPr>
+          <w:b/>
+          <w:bCs/>
+          <w:noProof/>
+        </w:rPr>
+        <w:drawing>
+          <wp:inline distT="0" distB="0" distL="0" distR="0" wp14:anchorId="7170AE14" wp14:editId="0AD31C85">
+            <wp:extent cx="5248910" cy="3806825"/>
+            <wp:effectExtent l="0" t="0" r="8890" b="3175"/>
+            <wp:docPr id="13" name="Imagen 13" descr="Gráfico, Histograma&#10;&#10;Descripción generada automáticamente"/>
+            <wp:cNvGraphicFramePr>
+              <a:graphicFrameLocks xmlns:a="http://schemas.openxmlformats.org/drawingml/2006/main" noChangeAspect="1"/>
+            </wp:cNvGraphicFramePr>
+            <a:graphic xmlns:a="http://schemas.openxmlformats.org/drawingml/2006/main">
+              <a:graphicData uri="http://schemas.openxmlformats.org/drawingml/2006/picture">
+                <pic:pic xmlns:pic="http://schemas.openxmlformats.org/drawingml/2006/picture">
+                  <pic:nvPicPr>
+                    <pic:cNvPr id="13" name="Imagen 13" descr="Gráfico, Histograma&#10;&#10;Descripción generada automáticamente"/>
+                    <pic:cNvPicPr>
+                      <a:picLocks noChangeAspect="1" noChangeArrowheads="1"/>
+                    </pic:cNvPicPr>
+                  </pic:nvPicPr>
+                  <pic:blipFill>
+                    <a:blip r:embed="rId6">
+                      <a:extLst>
+                        <a:ext uri="{28A0092B-C50C-407E-A947-70E740481C1C}">
+                          <a14:useLocalDpi xmlns:a14="http://schemas.microsoft.com/office/drawing/2010/main" val="0"/>
+                        </a:ext>
+                      </a:extLst>
+                    </a:blip>
+                    <a:srcRect/>
+                    <a:stretch>
+                      <a:fillRect/>
+                    </a:stretch>
+                  </pic:blipFill>
+                  <pic:spPr bwMode="auto">
+                    <a:xfrm>
+                      <a:off x="0" y="0"/>
+                      <a:ext cx="5248910" cy="3806825"/>
+                    </a:xfrm>
+                    <a:prstGeom prst="rect">
+                      <a:avLst/>
+                    </a:prstGeom>
+                    <a:noFill/>
+                    <a:ln>
+                      <a:noFill/>
+                    </a:ln>
+                  </pic:spPr>
+                </pic:pic>
+              </a:graphicData>
+            </a:graphic>
+          </wp:inline>
+        </w:drawing>
+      </w:r>
+      <w:r>
+        <w:rPr>
+          <w:rStyle w:val="SubttuloCar"/>
+        </w:rPr>
+        <w:t>P:</w:t>
+      </w:r>
+    </w:p>
+    <w:p>
+      <w:pPr>
+        <w:ind w:left="0" w:firstLine="0"/>
+        <w:rPr>
+          <w:b/>
+          <w:bCs/>
+          <w:noProof/>
+        </w:rPr>
+      </w:pPr>
+    </w:p>
+    <w:p>
+      <w:pPr>
+        <w:ind w:left="0" w:firstLine="0"/>
+        <w:rPr>
+          <w:b/>
+          <w:bCs/>
+          <w:noProof/>
+        </w:rPr>
+      </w:pPr>
+    </w:p>
+    <w:p>
+      <w:pPr>
+        <w:pStyle w:val="Subttulo"/>
+        <w:rPr>
+          <w:b/>
+          <w:bCs/>
+          <w:noProof/>
+        </w:rPr>
+      </w:pPr>
+      <w:r>
+        <w:rPr>
+          <w:noProof/>
+        </w:rPr>
+        <w:t>Histograma de Invoice:</w:t>
+      </w:r>
+      <w:r>
+        <w:rPr>
+          <w:b/>
+          <w:bCs/>
+          <w:noProof/>
+        </w:rPr>
+        <w:t xml:space="preserve"> </w:t>
+      </w:r>
+      <w:r>
+        <w:rPr>
+          <w:b/>
+          <w:bCs/>
+          <w:noProof/>
+        </w:rPr>
+        <w:drawing>
+          <wp:inline distT="0" distB="0" distL="0" distR="0" wp14:anchorId="4BB29C0C" wp14:editId="1E195B1E">
+            <wp:extent cx="5108575" cy="3780790"/>
+            <wp:effectExtent l="0" t="0" r="0" b="0"/>
+            <wp:docPr id="3" name="Imagen 3" descr="Gráfico, Histograma&#10;&#10;Descripción generada automáticamente"/>
+            <wp:cNvGraphicFramePr>
+              <a:graphicFrameLocks xmlns:a="http://schemas.openxmlformats.org/drawingml/2006/main" noChangeAspect="1"/>
+            </wp:cNvGraphicFramePr>
+            <a:graphic xmlns:a="http://schemas.openxmlformats.org/drawingml/2006/main">
+              <a:graphicData uri="http://schemas.openxmlformats.org/drawingml/2006/picture">
+                <pic:pic xmlns:pic="http://schemas.openxmlformats.org/drawingml/2006/picture">
+                  <pic:nvPicPr>
+                    <pic:cNvPr id="3" name="Imagen 3" descr="Gráfico, Histograma&#10;&#10;Descripción generada automáticamente"/>
+                    <pic:cNvPicPr>
+                      <a:picLocks noChangeAspect="1" noChangeArrowheads="1"/>
+                    </pic:cNvPicPr>
+                  </pic:nvPicPr>
+                  <pic:blipFill>
+                    <a:blip r:embed="rId7">
+                      <a:extLst>
+                        <a:ext uri="{28A0092B-C50C-407E-A947-70E740481C1C}">
+                          <a14:useLocalDpi xmlns:a14="http://schemas.microsoft.com/office/drawing/2010/main" val="0"/>
+                        </a:ext>
+                      </a:extLst>
+                    </a:blip>
+                    <a:srcRect/>
+                    <a:stretch>
+                      <a:fillRect/>
+                    </a:stretch>
+                  </pic:blipFill>
+                  <pic:spPr bwMode="auto">
+                    <a:xfrm>
+                      <a:off x="0" y="0"/>
+                      <a:ext cx="5108575" cy="3780790"/>
+                    </a:xfrm>
+                    <a:prstGeom prst="rect">
+                      <a:avLst/>
+                    </a:prstGeom>
+                    <a:noFill/>
+                    <a:ln>
+                      <a:noFill/>
+                    </a:ln>
+                  </pic:spPr>
+                </pic:pic>
+              </a:graphicData>
+            </a:graphic>
+          </wp:inline>
+        </w:drawing>
+      </w:r>
+    </w:p>
+    <w:p>
+      <w:pPr>
+        <w:rPr>
+          <w:rFonts w:asciiTheme="minorHAnsi" w:eastAsiaTheme="minorEastAsia" w:hAnsiTheme="minorHAnsi" w:cstheme="minorBidi"/>
+          <w:noProof/>
+          <w:color w:val="5A5A5A" w:themeColor="text1" w:themeTint="A5"/>
+          <w:spacing w:val="15"/>
+          <w:sz w:val="22"/>
+        </w:rPr>
+      </w:pPr>
+      <w:r>
+        <w:rPr>
+          <w:rFonts w:asciiTheme="minorHAnsi" w:eastAsiaTheme="minorEastAsia" w:hAnsiTheme="minorHAnsi" w:cstheme="minorBidi"/>
+          <w:noProof/>
+          <w:color w:val="5A5A5A" w:themeColor="text1" w:themeTint="A5"/>
+          <w:spacing w:val="15"/>
+          <w:sz w:val="22"/>
+        </w:rPr>
+        <w:t xml:space="preserve">Histograma de </w:t>
+      </w:r>
+      <w:r>
+        <w:rPr>
+          <w:rFonts w:asciiTheme="minorHAnsi" w:eastAsiaTheme="minorEastAsia" w:hAnsiTheme="minorHAnsi" w:cstheme="minorBidi"/>
+          <w:noProof/>
+          <w:color w:val="5A5A5A" w:themeColor="text1" w:themeTint="A5"/>
+          <w:spacing w:val="15"/>
+          <w:sz w:val="22"/>
+        </w:rPr>
+        <w:t>EngineSize</w:t>
+      </w:r>
+      <w:r>
+        <w:rPr>
+          <w:rFonts w:asciiTheme="minorHAnsi" w:eastAsiaTheme="minorEastAsia" w:hAnsiTheme="minorHAnsi" w:cstheme="minorBidi"/>
+          <w:noProof/>
+          <w:color w:val="5A5A5A" w:themeColor="text1" w:themeTint="A5"/>
+          <w:spacing w:val="15"/>
+          <w:sz w:val="22"/>
+        </w:rPr>
+        <w:t>:</w:t>
+      </w:r>
+    </w:p>
+    <w:p>
+      <w:r>
+        <w:rPr>
+          <w:noProof/>
+        </w:rPr>
+        <w:lastRenderedPageBreak/>
+        <w:drawing>
+          <wp:inline distT="0" distB="0" distL="0" distR="0" wp14:anchorId="0060BFE6" wp14:editId="53E890D4">
+            <wp:extent cx="4967605" cy="3780790"/>
+            <wp:effectExtent l="0" t="0" r="4445" b="0"/>
+            <wp:docPr id="4" name="Imagen 4" descr="Gráfico, Histograma&#10;&#10;Descripción generada automáticamente"/>
+            <wp:cNvGraphicFramePr>
+              <a:graphicFrameLocks xmlns:a="http://schemas.openxmlformats.org/drawingml/2006/main" noChangeAspect="1"/>
+            </wp:cNvGraphicFramePr>
+            <a:graphic xmlns:a="http://schemas.openxmlformats.org/drawingml/2006/main">
+              <a:graphicData uri="http://schemas.openxmlformats.org/drawingml/2006/picture">
+                <pic:pic xmlns:pic="http://schemas.openxmlformats.org/drawingml/2006/picture">
+                  <pic:nvPicPr>
+                    <pic:cNvPr id="4" name="Imagen 4" descr="Gráfico, Histograma&#10;&#10;Descripción generada automáticamente"/>
+                    <pic:cNvPicPr>
+                      <a:picLocks noChangeAspect="1" noChangeArrowheads="1"/>
+                    </pic:cNvPicPr>
+                  </pic:nvPicPr>
+                  <pic:blipFill>
+                    <a:blip r:embed="rId8">
+                      <a:extLst>
+                        <a:ext uri="{28A0092B-C50C-407E-A947-70E740481C1C}">
+                          <a14:useLocalDpi xmlns:a14="http://schemas.microsoft.com/office/drawing/2010/main" val="0"/>
+                        </a:ext>
+                      </a:extLst>
+                    </a:blip>
+                    <a:srcRect/>
+                    <a:stretch>
+                      <a:fillRect/>
+                    </a:stretch>
+                  </pic:blipFill>
+                  <pic:spPr bwMode="auto">
+                    <a:xfrm>
+                      <a:off x="0" y="0"/>
+                      <a:ext cx="4967605" cy="3780790"/>
+                    </a:xfrm>
+                    <a:prstGeom prst="rect">
+                      <a:avLst/>
+                    </a:prstGeom>
+                    <a:noFill/>
+                    <a:ln>
+                      <a:noFill/>
+                    </a:ln>
+                  </pic:spPr>
+                </pic:pic>
+              </a:graphicData>
+            </a:graphic>
+          </wp:inline>
+        </w:drawing>
+      </w:r>
+    </w:p>
+    <w:p>
+      <w:r>
+        <w:t xml:space="preserve">Histograma de </w:t>
+      </w:r>
+      <w:proofErr w:type="spellStart"/>
+      <w:r>
+        <w:t>Cylinders</w:t>
+      </w:r>
+      <w:proofErr w:type="spellEnd"/>
+      <w:r>
+        <w:t>:</w:t>
+      </w:r>
+    </w:p>
+    <w:p>
+      <w:r>
+        <w:rPr>
+          <w:noProof/>
+        </w:rPr>
+        <w:drawing>
+          <wp:inline distT="0" distB="0" distL="0" distR="0" wp14:anchorId="36C1C2D3" wp14:editId="7480D16D">
+            <wp:extent cx="5046980" cy="3780790"/>
+            <wp:effectExtent l="0" t="0" r="1270" b="0"/>
+            <wp:docPr id="5" name="Imagen 5" descr="Gráfico&#10;&#10;Descripción generada automáticamente"/>
+            <wp:cNvGraphicFramePr>
+              <a:graphicFrameLocks xmlns:a="http://schemas.openxmlformats.org/drawingml/2006/main" noChangeAspect="1"/>
+            </wp:cNvGraphicFramePr>
+            <a:graphic xmlns:a="http://schemas.openxmlformats.org/drawingml/2006/main">
+              <a:graphicData uri="http://schemas.openxmlformats.org/drawingml/2006/picture">
+                <pic:pic xmlns:pic="http://schemas.openxmlformats.org/drawingml/2006/picture">
+                  <pic:nvPicPr>
+                    <pic:cNvPr id="5" name="Imagen 5" descr="Gráfico&#10;&#10;Descripción generada automáticamente"/>
+                    <pic:cNvPicPr>
+                      <a:picLocks noChangeAspect="1" noChangeArrowheads="1"/>
+                    </pic:cNvPicPr>
+                  </pic:nvPicPr>
+                  <pic:blipFill>
+                    <a:blip r:embed="rId9">
+                      <a:extLst>
+                        <a:ext uri="{28A0092B-C50C-407E-A947-70E740481C1C}">
+                          <a14:useLocalDpi xmlns:a14="http://schemas.microsoft.com/office/drawing/2010/main" val="0"/>
+                        </a:ext>
+                      </a:extLst>
+                    </a:blip>
+                    <a:srcRect/>
+                    <a:stretch>
+                      <a:fillRect/>
+                    </a:stretch>
+                  </pic:blipFill>
+                  <pic:spPr bwMode="auto">
+                    <a:xfrm>
+                      <a:off x="0" y="0"/>
+                      <a:ext cx="5046980" cy="3780790"/>
+                    </a:xfrm>
+                    <a:prstGeom prst="rect">
+                      <a:avLst/>
+                    </a:prstGeom>
+                    <a:noFill/>
+                    <a:ln>
+                      <a:noFill/>
+                    </a:ln>
+                  </pic:spPr>
+                </pic:pic>
+              </a:graphicData>
+            </a:graphic>
+          </wp:inline>
+        </w:drawing>
+      </w:r>
+    </w:p>
+    <w:p/>
+    <w:p>
+      <w:r>
+        <w:t xml:space="preserve">Histograma de </w:t>
+      </w:r>
+      <w:proofErr w:type="spellStart"/>
+      <w:r>
+        <w:t>Horsepower</w:t>
+      </w:r>
+      <w:proofErr w:type="spellEnd"/>
+      <w:r>
+        <w:t>:</w:t>
+      </w:r>
+    </w:p>
+    <w:p>
+      <w:r>
+        <w:rPr>
+          <w:noProof/>
+        </w:rPr>
+        <w:lastRenderedPageBreak/>
+        <w:drawing>
+          <wp:inline distT="0" distB="0" distL="0" distR="0" wp14:anchorId="101B5375" wp14:editId="67E92F8C">
+            <wp:extent cx="4967605" cy="3780790"/>
+            <wp:effectExtent l="0" t="0" r="4445" b="0"/>
+            <wp:docPr id="6" name="Imagen 6" descr="Gráfico, Histograma&#10;&#10;Descripción generada automáticamente"/>
+            <wp:cNvGraphicFramePr>
+              <a:graphicFrameLocks xmlns:a="http://schemas.openxmlformats.org/drawingml/2006/main" noChangeAspect="1"/>
+            </wp:cNvGraphicFramePr>
+            <a:graphic xmlns:a="http://schemas.openxmlformats.org/drawingml/2006/main">
+              <a:graphicData uri="http://schemas.openxmlformats.org/drawingml/2006/picture">
+                <pic:pic xmlns:pic="http://schemas.openxmlformats.org/drawingml/2006/picture">
+                  <pic:nvPicPr>
+                    <pic:cNvPr id="6" name="Imagen 6" descr="Gráfico, Histograma&#10;&#10;Descripción generada automáticamente"/>
+                    <pic:cNvPicPr>
+                      <a:picLocks noChangeAspect="1" noChangeArrowheads="1"/>
+                    </pic:cNvPicPr>
+                  </pic:nvPicPr>
+                  <pic:blipFill>
+                    <a:blip r:embed="rId10">
+                      <a:extLst>
+                        <a:ext uri="{28A0092B-C50C-407E-A947-70E740481C1C}">
+                          <a14:useLocalDpi xmlns:a14="http://schemas.microsoft.com/office/drawing/2010/main" val="0"/>
+                        </a:ext>
+                      </a:extLst>
+                    </a:blip>
+                    <a:srcRect/>
+                    <a:stretch>
+                      <a:fillRect/>
+                    </a:stretch>
+                  </pic:blipFill>
+                  <pic:spPr bwMode="auto">
+                    <a:xfrm>
+                      <a:off x="0" y="0"/>
+                      <a:ext cx="4967605" cy="3780790"/>
+                    </a:xfrm>
+                    <a:prstGeom prst="rect">
+                      <a:avLst/>
+                    </a:prstGeom>
+                    <a:noFill/>
+                    <a:ln>
+                      <a:noFill/>
+                    </a:ln>
+                  </pic:spPr>
+                </pic:pic>
+              </a:graphicData>
+            </a:graphic>
+          </wp:inline>
+        </w:drawing>
+      </w:r>
+      <w:r>
+        <w:br/>
+        <w:t xml:space="preserve">Histograma de </w:t>
+      </w:r>
+      <w:proofErr w:type="spellStart"/>
+      <w:r>
+        <w:t>MPG_City</w:t>
+      </w:r>
+      <w:proofErr w:type="spellEnd"/>
+      <w:r>
+        <w:t>:</w:t>
+      </w:r>
+    </w:p>
+    <w:p>
+      <w:r>
+        <w:rPr>
+          <w:noProof/>
+        </w:rPr>
+        <w:drawing>
+          <wp:inline distT="0" distB="0" distL="0" distR="0" wp14:anchorId="01227FBB" wp14:editId="4C48521C">
+            <wp:extent cx="5046980" cy="3780790"/>
+            <wp:effectExtent l="0" t="0" r="1270" b="0"/>
+            <wp:docPr id="7" name="Imagen 7" descr="Gráfico, Histograma&#10;&#10;Descripción generada automáticamente"/>
+            <wp:cNvGraphicFramePr>
+              <a:graphicFrameLocks xmlns:a="http://schemas.openxmlformats.org/drawingml/2006/main" noChangeAspect="1"/>
+            </wp:cNvGraphicFramePr>
+            <a:graphic xmlns:a="http://schemas.openxmlformats.org/drawingml/2006/main">
+              <a:graphicData uri="http://schemas.openxmlformats.org/drawingml/2006/picture">
+                <pic:pic xmlns:pic="http://schemas.openxmlformats.org/drawingml/2006/picture">
+                  <pic:nvPicPr>
+                    <pic:cNvPr id="7" name="Imagen 7" descr="Gráfico, Histograma&#10;&#10;Descripción generada automáticamente"/>
+                    <pic:cNvPicPr>
+                      <a:picLocks noChangeAspect="1" noChangeArrowheads="1"/>
+                    </pic:cNvPicPr>
+                  </pic:nvPicPr>
+                  <pic:blipFill>
+                    <a:blip r:embed="rId11">
+                      <a:extLst>
+                        <a:ext uri="{28A0092B-C50C-407E-A947-70E740481C1C}">
+                          <a14:useLocalDpi xmlns:a14="http://schemas.microsoft.com/office/drawing/2010/main" val="0"/>
+                        </a:ext>
+                      </a:extLst>
+                    </a:blip>
+                    <a:srcRect/>
+                    <a:stretch>
+                      <a:fillRect/>
+                    </a:stretch>
+                  </pic:blipFill>
+                  <pic:spPr bwMode="auto">
+                    <a:xfrm>
+                      <a:off x="0" y="0"/>
+                      <a:ext cx="5046980" cy="3780790"/>
+                    </a:xfrm>
+                    <a:prstGeom prst="rect">
+                      <a:avLst/>
+                    </a:prstGeom>
+                    <a:noFill/>
+                    <a:ln>
+                      <a:noFill/>
+                    </a:ln>
+                  </pic:spPr>
+                </pic:pic>
+              </a:graphicData>
+            </a:graphic>
+          </wp:inline>
+        </w:drawing>
+      </w:r>
+    </w:p>
+    <w:p/>
+    <w:p>
+      <w:r>
+        <w:t xml:space="preserve">Histograma de </w:t>
+      </w:r>
+      <w:proofErr w:type="spellStart"/>
+      <w:r>
+        <w:t>MPG_Highway</w:t>
+      </w:r>
+      <w:proofErr w:type="spellEnd"/>
+      <w:r>
+        <w:t>:</w:t>
+      </w:r>
+    </w:p>
+    <w:p>
+      <w:r>
+        <w:rPr>
+          <w:noProof/>
+        </w:rPr>
+        <w:lastRenderedPageBreak/>
+        <w:drawing>
+          <wp:inline distT="0" distB="0" distL="0" distR="0" wp14:anchorId="37CE6A6F" wp14:editId="4F37742D">
+            <wp:extent cx="5046980" cy="3780790"/>
+            <wp:effectExtent l="0" t="0" r="1270" b="0"/>
+            <wp:docPr id="8" name="Imagen 8" descr="Gráfico, Histograma&#10;&#10;Descripción generada automáticamente"/>
+            <wp:cNvGraphicFramePr>
+              <a:graphicFrameLocks xmlns:a="http://schemas.openxmlformats.org/drawingml/2006/main" noChangeAspect="1"/>
+            </wp:cNvGraphicFramePr>
+            <a:graphic xmlns:a="http://schemas.openxmlformats.org/drawingml/2006/main">
+              <a:graphicData uri="http://schemas.openxmlformats.org/drawingml/2006/picture">
+                <pic:pic xmlns:pic="http://schemas.openxmlformats.org/drawingml/2006/picture">
+                  <pic:nvPicPr>
+                    <pic:cNvPr id="8" name="Imagen 8" descr="Gráfico, Histograma&#10;&#10;Descripción generada automáticamente"/>
+                    <pic:cNvPicPr>
+                      <a:picLocks noChangeAspect="1" noChangeArrowheads="1"/>
+                    </pic:cNvPicPr>
+                  </pic:nvPicPr>
+                  <pic:blipFill>
+                    <a:blip r:embed="rId12">
+                      <a:extLst>
+                        <a:ext uri="{28A0092B-C50C-407E-A947-70E740481C1C}">
+                          <a14:useLocalDpi xmlns:a14="http://schemas.microsoft.com/office/drawing/2010/main" val="0"/>
+                        </a:ext>
+                      </a:extLst>
+                    </a:blip>
+                    <a:srcRect/>
+                    <a:stretch>
+                      <a:fillRect/>
+                    </a:stretch>
+                  </pic:blipFill>
+                  <pic:spPr bwMode="auto">
+                    <a:xfrm>
+                      <a:off x="0" y="0"/>
+                      <a:ext cx="5046980" cy="3780790"/>
+                    </a:xfrm>
+                    <a:prstGeom prst="rect">
+                      <a:avLst/>
+                    </a:prstGeom>
+                    <a:noFill/>
+                    <a:ln>
+                      <a:noFill/>
+                    </a:ln>
+                  </pic:spPr>
+                </pic:pic>
+              </a:graphicData>
+            </a:graphic>
+          </wp:inline>
+        </w:drawing>
+      </w:r>
+    </w:p>
+    <w:p>
+      <w:r>
+        <w:t xml:space="preserve">Histograma de </w:t>
+      </w:r>
+      <w:proofErr w:type="spellStart"/>
+      <w:r>
+        <w:t>Weight</w:t>
+      </w:r>
+      <w:proofErr w:type="spellEnd"/>
+      <w:r>
+        <w:t>:</w:t>
+      </w:r>
+    </w:p>
+    <w:p>
+      <w:r>
+        <w:rPr>
+          <w:noProof/>
+        </w:rPr>
+        <w:drawing>
+          <wp:inline distT="0" distB="0" distL="0" distR="0" wp14:anchorId="26599811" wp14:editId="2FA4C355">
+            <wp:extent cx="4967605" cy="3789680"/>
+            <wp:effectExtent l="0" t="0" r="4445" b="1270"/>
+            <wp:docPr id="10" name="Imagen 10" descr="Gráfico, Histograma&#10;&#10;Descripción generada automáticamente"/>
+            <wp:cNvGraphicFramePr>
+              <a:graphicFrameLocks xmlns:a="http://schemas.openxmlformats.org/drawingml/2006/main" noChangeAspect="1"/>
+            </wp:cNvGraphicFramePr>
+            <a:graphic xmlns:a="http://schemas.openxmlformats.org/drawingml/2006/main">
+              <a:graphicData uri="http://schemas.openxmlformats.org/drawingml/2006/picture">
+                <pic:pic xmlns:pic="http://schemas.openxmlformats.org/drawingml/2006/picture">
+                  <pic:nvPicPr>
+                    <pic:cNvPr id="10" name="Imagen 10" descr="Gráfico, Histograma&#10;&#10;Descripción generada automáticamente"/>
+                    <pic:cNvPicPr>
+                      <a:picLocks noChangeAspect="1" noChangeArrowheads="1"/>
+                    </pic:cNvPicPr>
+                  </pic:nvPicPr>
+                  <pic:blipFill>
+                    <a:blip r:embed="rId13">
+                      <a:extLst>
+                        <a:ext uri="{28A0092B-C50C-407E-A947-70E740481C1C}">
+                          <a14:useLocalDpi xmlns:a14="http://schemas.microsoft.com/office/drawing/2010/main" val="0"/>
+                        </a:ext>
+                      </a:extLst>
+                    </a:blip>
+                    <a:srcRect/>
+                    <a:stretch>
+                      <a:fillRect/>
+                    </a:stretch>
+                  </pic:blipFill>
+                  <pic:spPr bwMode="auto">
+                    <a:xfrm>
+                      <a:off x="0" y="0"/>
+                      <a:ext cx="4967605" cy="3789680"/>
+                    </a:xfrm>
+                    <a:prstGeom prst="rect">
+                      <a:avLst/>
+                    </a:prstGeom>
+                    <a:noFill/>
+                    <a:ln>
+                      <a:noFill/>
+                    </a:ln>
+                  </pic:spPr>
+                </pic:pic>
+              </a:graphicData>
+            </a:graphic>
+          </wp:inline>
+        </w:drawing>
+      </w:r>
+    </w:p>
+    <w:p/>
+    <w:p>
+      <w:r>
+        <w:t xml:space="preserve">Histograma de </w:t>
+      </w:r>
+      <w:proofErr w:type="spellStart"/>
+      <w:r>
+        <w:t>Wheelbase</w:t>
+      </w:r>
+      <w:proofErr w:type="spellEnd"/>
+      <w:r>
+        <w:t>:</w:t>
+      </w:r>
+    </w:p>
+    <w:p>
+      <w:r>
+        <w:rPr>
+          <w:noProof/>
+        </w:rPr>
+        <w:lastRenderedPageBreak/>
+        <w:drawing>
+          <wp:inline distT="0" distB="0" distL="0" distR="0" wp14:anchorId="06A1CE90" wp14:editId="6F696CB7">
+            <wp:extent cx="4967605" cy="3780790"/>
+            <wp:effectExtent l="0" t="0" r="4445" b="0"/>
+            <wp:docPr id="11" name="Imagen 11" descr="Gráfico, Histograma&#10;&#10;Descripción generada automáticamente"/>
+            <wp:cNvGraphicFramePr>
+              <a:graphicFrameLocks xmlns:a="http://schemas.openxmlformats.org/drawingml/2006/main" noChangeAspect="1"/>
+            </wp:cNvGraphicFramePr>
+            <a:graphic xmlns:a="http://schemas.openxmlformats.org/drawingml/2006/main">
+              <a:graphicData uri="http://schemas.openxmlformats.org/drawingml/2006/picture">
+                <pic:pic xmlns:pic="http://schemas.openxmlformats.org/drawingml/2006/picture">
+                  <pic:nvPicPr>
+                    <pic:cNvPr id="11" name="Imagen 11" descr="Gráfico, Histograma&#10;&#10;Descripción generada automáticamente"/>
+                    <pic:cNvPicPr>
+                      <a:picLocks noChangeAspect="1" noChangeArrowheads="1"/>
+                    </pic:cNvPicPr>
+                  </pic:nvPicPr>
+                  <pic:blipFill>
+                    <a:blip r:embed="rId14">
+                      <a:extLst>
+                        <a:ext uri="{28A0092B-C50C-407E-A947-70E740481C1C}">
+                          <a14:useLocalDpi xmlns:a14="http://schemas.microsoft.com/office/drawing/2010/main" val="0"/>
+                        </a:ext>
+                      </a:extLst>
+                    </a:blip>
+                    <a:srcRect/>
+                    <a:stretch>
+                      <a:fillRect/>
+                    </a:stretch>
+                  </pic:blipFill>
+                  <pic:spPr bwMode="auto">
+                    <a:xfrm>
+                      <a:off x="0" y="0"/>
+                      <a:ext cx="4967605" cy="3780790"/>
+                    </a:xfrm>
+                    <a:prstGeom prst="rect">
+                      <a:avLst/>
+                    </a:prstGeom>
+                    <a:noFill/>
+                    <a:ln>
+                      <a:noFill/>
+                    </a:ln>
+                  </pic:spPr>
+                </pic:pic>
+              </a:graphicData>
+            </a:graphic>
+          </wp:inline>
+        </w:drawing>
+      </w:r>
+    </w:p>
+    <w:p>
+      <w:r>
+        <w:t xml:space="preserve">Histograma de </w:t>
+      </w:r>
+      <w:proofErr w:type="spellStart"/>
+      <w:r>
+        <w:t>Length</w:t>
+      </w:r>
+      <w:proofErr w:type="spellEnd"/>
+      <w:r>
+        <w:t>:</w:t>
+      </w:r>
+    </w:p>
+    <w:p>
+      <w:r>
+        <w:rPr>
+          <w:noProof/>
+        </w:rPr>
+        <w:drawing>
+          <wp:inline distT="0" distB="0" distL="0" distR="0" wp14:anchorId="292EDDC2" wp14:editId="74A90322">
+            <wp:extent cx="4967605" cy="3780790"/>
+            <wp:effectExtent l="0" t="0" r="4445" b="0"/>
+            <wp:docPr id="12" name="Imagen 12" descr="Gráfico, Histograma&#10;&#10;Descripción generada automáticamente"/>
+            <wp:cNvGraphicFramePr>
+              <a:graphicFrameLocks xmlns:a="http://schemas.openxmlformats.org/drawingml/2006/main" noChangeAspect="1"/>
+            </wp:cNvGraphicFramePr>
+            <a:graphic xmlns:a="http://schemas.openxmlformats.org/drawingml/2006/main">
+              <a:graphicData uri="http://schemas.openxmlformats.org/drawingml/2006/picture">
+                <pic:pic xmlns:pic="http://schemas.openxmlformats.org/drawingml/2006/picture">
+                  <pic:nvPicPr>
+                    <pic:cNvPr id="12" name="Imagen 12" descr="Gráfico, Histograma&#10;&#10;Descripción generada automáticamente"/>
+                    <pic:cNvPicPr>
+                      <a:picLocks noChangeAspect="1" noChangeArrowheads="1"/>
+                    </pic:cNvPicPr>
+                  </pic:nvPicPr>
+                  <pic:blipFill>
+                    <a:blip r:embed="rId15">
+                      <a:extLst>
+                        <a:ext uri="{28A0092B-C50C-407E-A947-70E740481C1C}">
+                          <a14:useLocalDpi xmlns:a14="http://schemas.microsoft.com/office/drawing/2010/main" val="0"/>
+                        </a:ext>
+                      </a:extLst>
+                    </a:blip>
+                    <a:srcRect/>
+                    <a:stretch>
+                      <a:fillRect/>
+                    </a:stretch>
+                  </pic:blipFill>
+                  <pic:spPr bwMode="auto">
+                    <a:xfrm>
+                      <a:off x="0" y="0"/>
+                      <a:ext cx="4967605" cy="3780790"/>
+                    </a:xfrm>
+                    <a:prstGeom prst="rect">
+                      <a:avLst/>
+                    </a:prstGeom>
+                    <a:noFill/>
+                    <a:ln>
+                      <a:noFill/>
+                    </a:ln>
+                  </pic:spPr>
+                </pic:pic>
+              </a:graphicData>
+            </a:graphic>
+          </wp:inline>
+        </w:drawing>
+      </w:r>
+    </w:p>
+    <w:p>
+      <w:pPr>
+        <w:ind w:left="0" w:firstLine="0"/>
+        <w:rPr>
+          <w:b/>
+          <w:bCs/>
+          <w:noProof/>
+        </w:rPr>
+      </w:pPr>
+    </w:p>
+    <w:p>
+      <w:pPr>
+        <w:ind w:left="0" w:firstLine="0"/>
+        <w:rPr>
+          <w:b/>
+          <w:bCs/>
+          <w:noProof/>
+        </w:rPr>
+      </w:pPr>
     </w:p>
     <w:sectPr>
       <w:pgSz w:w="12240" w:h="15840"/>
@@ -4150,6 +4621,41 @@
       <w:color w:val="808080"/>
     </w:rPr>
   </w:style>
+  <w:style w:type="paragraph" w:styleId="Subttulo">
+    <w:name w:val="Subtitle"/>
+    <w:basedOn w:val="Normal"/>
+    <w:next w:val="Normal"/>
+    <w:link w:val="SubttuloCar"/>
+    <w:uiPriority w:val="11"/>
+    <w:qFormat/>
+    <w:rsid w:val="006972ED"/>
+    <w:pPr>
+      <w:numPr>
+        <w:ilvl w:val="1"/>
+      </w:numPr>
+      <w:spacing w:after="160"/>
+      <w:ind w:left="370" w:hanging="10"/>
+    </w:pPr>
+    <w:rPr>
+      <w:rFonts w:asciiTheme="minorHAnsi" w:eastAsiaTheme="minorEastAsia" w:hAnsiTheme="minorHAnsi" w:cstheme="minorBidi"/>
+      <w:color w:val="5A5A5A" w:themeColor="text1" w:themeTint="A5"/>
+      <w:spacing w:val="15"/>
+      <w:sz w:val="22"/>
+    </w:rPr>
+  </w:style>
+  <w:style w:type="character" w:customStyle="1" w:styleId="SubttuloCar">
+    <w:name w:val="Subtítulo Car"/>
+    <w:basedOn w:val="Fuentedeprrafopredeter"/>
+    <w:link w:val="Subttulo"/>
+    <w:uiPriority w:val="11"/>
+    <w:rsid w:val="006972ED"/>
+    <w:rPr>
+      <w:rFonts w:eastAsiaTheme="minorEastAsia"/>
+      <w:color w:val="5A5A5A" w:themeColor="text1" w:themeTint="A5"/>
+      <w:spacing w:val="15"/>
+      <w:lang w:eastAsia="es-CO"/>
+    </w:rPr>
+  </w:style>
 </w:styles>
 </file>
 

</xml_diff>